<commit_message>
Server receives age, weight, gender and saves it
</commit_message>
<xml_diff>
--- a/TI2.1 IPR sebas en Pascal 2019-2020.docx
+++ b/TI2.1 IPR sebas en Pascal 2019-2020.docx
@@ -33,41 +33,13 @@
         <w:rPr>
           <w:sz w:val="20"/>
         </w:rPr>
-        <w:t>(variant op) een veelgebruikte inspanningstest uitwerken, de zogeheten Avans-</w:t>
-      </w:r>
-      <w:proofErr w:type="spellStart"/>
+        <w:t>(variant op) een veelgebruikte inspanningstest uitwerken, de zogeheten Avans-Ästrand test. Deze applicatie werk je in tweetallen uit, en wordt gemaakt op basis van de code in de proftaak, om aan te tonen dat je de code uit het proftaak project ook beheerst.</w:t>
+      </w:r>
       <w:r>
         <w:rPr>
           <w:sz w:val="20"/>
         </w:rPr>
-        <w:t>Ästrand</w:t>
-      </w:r>
-      <w:proofErr w:type="spellEnd"/>
-      <w:r>
-        <w:rPr>
-          <w:sz w:val="20"/>
-        </w:rPr>
-        <w:t xml:space="preserve"> test. Deze applicatie werk je in tweetallen uit, en wordt gemaakt op basis van de code in de proftaak, om aan te tonen dat je de code uit het proftaak project ook beheerst.</w:t>
-      </w:r>
-      <w:r>
-        <w:rPr>
-          <w:sz w:val="20"/>
-        </w:rPr>
-        <w:t xml:space="preserve"> In dit document volgt een beschrijving van de Avans-</w:t>
-      </w:r>
-      <w:proofErr w:type="spellStart"/>
-      <w:r>
-        <w:rPr>
-          <w:sz w:val="20"/>
-        </w:rPr>
-        <w:t>Ästrand</w:t>
-      </w:r>
-      <w:proofErr w:type="spellEnd"/>
-      <w:r>
-        <w:rPr>
-          <w:sz w:val="20"/>
-        </w:rPr>
-        <w:t xml:space="preserve"> test, waarna de verdere voorwaarden van de opdracht beschreven worden</w:t>
+        <w:t xml:space="preserve"> In dit document volgt een beschrijving van de Avans-Ästrand test, waarna de verdere voorwaarden van de opdracht beschreven worden</w:t>
       </w:r>
     </w:p>
     <w:p>
@@ -89,15 +61,7 @@
       </w:pPr>
       <w:r>
         <w:lastRenderedPageBreak/>
-        <w:t>De Avans-</w:t>
-      </w:r>
-      <w:proofErr w:type="spellStart"/>
-      <w:r>
-        <w:t>Ästrand</w:t>
-      </w:r>
-      <w:proofErr w:type="spellEnd"/>
-      <w:r>
-        <w:t xml:space="preserve"> test</w:t>
+        <w:t>De Avans-Ästrand test</w:t>
       </w:r>
     </w:p>
     <w:p>
@@ -131,25 +95,7 @@
           <w:szCs w:val="23"/>
           <w:lang w:val="nl-NL"/>
         </w:rPr>
-        <w:t xml:space="preserve"> </w:t>
-      </w:r>
-      <w:proofErr w:type="spellStart"/>
-      <w:r>
-        <w:rPr>
-          <w:sz w:val="23"/>
-          <w:szCs w:val="23"/>
-          <w:lang w:val="nl-NL"/>
-        </w:rPr>
-        <w:t>Ästrand</w:t>
-      </w:r>
-      <w:proofErr w:type="spellEnd"/>
-      <w:r>
-        <w:rPr>
-          <w:sz w:val="23"/>
-          <w:szCs w:val="23"/>
-          <w:lang w:val="nl-NL"/>
-        </w:rPr>
-        <w:t xml:space="preserve"> fietstest</w:t>
+        <w:t xml:space="preserve"> Ästrand fietstest</w:t>
       </w:r>
       <w:r>
         <w:rPr>
@@ -165,25 +111,7 @@
           <w:szCs w:val="23"/>
           <w:lang w:val="nl-NL"/>
         </w:rPr>
-        <w:t xml:space="preserve">is een test om het fysieke uithoudingsvermogen te meten. Het is een </w:t>
-      </w:r>
-      <w:proofErr w:type="spellStart"/>
-      <w:r>
-        <w:rPr>
-          <w:sz w:val="23"/>
-          <w:szCs w:val="23"/>
-          <w:lang w:val="nl-NL"/>
-        </w:rPr>
-        <w:t>submaximaal</w:t>
-      </w:r>
-      <w:proofErr w:type="spellEnd"/>
-      <w:r>
-        <w:rPr>
-          <w:sz w:val="23"/>
-          <w:szCs w:val="23"/>
-          <w:lang w:val="nl-NL"/>
-        </w:rPr>
-        <w:t xml:space="preserve"> test. D.m.v. de berekening van de VO2max of het aflezen van een nomogram</w:t>
+        <w:t>is een test om het fysieke uithoudingsvermogen te meten. Het is een submaximaal test. D.m.v. de berekening van de VO2max of het aflezen van een nomogram</w:t>
       </w:r>
       <w:r>
         <w:rPr>
@@ -234,43 +162,7 @@
           <w:szCs w:val="23"/>
           <w:lang w:val="nl-NL"/>
         </w:rPr>
-        <w:t xml:space="preserve">: Fietsergometer, hartslagmeter, </w:t>
-      </w:r>
-      <w:proofErr w:type="spellStart"/>
-      <w:r>
-        <w:rPr>
-          <w:sz w:val="23"/>
-          <w:szCs w:val="23"/>
-          <w:lang w:val="nl-NL"/>
-        </w:rPr>
-        <w:t>Astrand</w:t>
-      </w:r>
-      <w:proofErr w:type="spellEnd"/>
-      <w:r>
-        <w:rPr>
-          <w:sz w:val="23"/>
-          <w:szCs w:val="23"/>
-          <w:lang w:val="nl-NL"/>
-        </w:rPr>
-        <w:t xml:space="preserve"> &amp; </w:t>
-      </w:r>
-      <w:proofErr w:type="spellStart"/>
-      <w:r>
-        <w:rPr>
-          <w:sz w:val="23"/>
-          <w:szCs w:val="23"/>
-          <w:lang w:val="nl-NL"/>
-        </w:rPr>
-        <w:t>Rhyming</w:t>
-      </w:r>
-      <w:proofErr w:type="spellEnd"/>
-      <w:r>
-        <w:rPr>
-          <w:sz w:val="23"/>
-          <w:szCs w:val="23"/>
-          <w:lang w:val="nl-NL"/>
-        </w:rPr>
-        <w:t xml:space="preserve"> nomogram met leeftijdscorrectie </w:t>
+        <w:t xml:space="preserve">: Fietsergometer, hartslagmeter, Astrand &amp; Rhyming nomogram met leeftijdscorrectie </w:t>
       </w:r>
     </w:p>
     <w:p>
@@ -408,25 +300,7 @@
           <w:szCs w:val="23"/>
           <w:lang w:val="nl-NL"/>
         </w:rPr>
-        <w:t xml:space="preserve"> met daarna een </w:t>
-      </w:r>
-      <w:proofErr w:type="spellStart"/>
-      <w:r>
-        <w:rPr>
-          <w:sz w:val="23"/>
-          <w:szCs w:val="23"/>
-          <w:lang w:val="nl-NL"/>
-        </w:rPr>
-        <w:t>cooling</w:t>
-      </w:r>
-      <w:proofErr w:type="spellEnd"/>
-      <w:r>
-        <w:rPr>
-          <w:sz w:val="23"/>
-          <w:szCs w:val="23"/>
-          <w:lang w:val="nl-NL"/>
-        </w:rPr>
-        <w:t xml:space="preserve"> down. </w:t>
+        <w:t xml:space="preserve"> met daarna een cooling down. </w:t>
       </w:r>
     </w:p>
     <w:p>
@@ -511,25 +385,7 @@
           <w:szCs w:val="23"/>
           <w:lang w:val="nl-NL"/>
         </w:rPr>
-        <w:t xml:space="preserve">op de testbelasting (eventueel in korte stappen). Trapfrequentie wordt tussen 50-60 omwentelingen per min gehouden. Ieder minuut wordt de hartfrequentie (HF) gemeten. De laatste twee minuten wordt de HF iedere 15 sec. gemeten. Indien een min of meer constante HF (steady state, niet meer dan 5 </w:t>
-      </w:r>
-      <w:proofErr w:type="spellStart"/>
-      <w:r>
-        <w:rPr>
-          <w:sz w:val="23"/>
-          <w:szCs w:val="23"/>
-          <w:lang w:val="nl-NL"/>
-        </w:rPr>
-        <w:t>sl</w:t>
-      </w:r>
-      <w:proofErr w:type="spellEnd"/>
-      <w:r>
-        <w:rPr>
-          <w:sz w:val="23"/>
-          <w:szCs w:val="23"/>
-          <w:lang w:val="nl-NL"/>
-        </w:rPr>
-        <w:t>/min verschil) wordt bereikt wordt de gemiddelde HF van de laatste twee minuten berekend. Na de 6</w:t>
+        <w:t>op de testbelasting (eventueel in korte stappen). Trapfrequentie wordt tussen 50-60 omwentelingen per min gehouden. Ieder minuut wordt de hartfrequentie (HF) gemeten. De laatste twee minuten wordt de HF iedere 15 sec. gemeten. Indien een min of meer constante HF (steady state, niet meer dan 5 sl/min verschil) wordt bereikt wordt de gemiddelde HF van de laatste twee minuten berekend. Na de 6</w:t>
       </w:r>
       <w:r>
         <w:rPr>
@@ -545,61 +401,7 @@
           <w:szCs w:val="23"/>
           <w:lang w:val="nl-NL"/>
         </w:rPr>
-        <w:t xml:space="preserve">min. vindt een </w:t>
-      </w:r>
-      <w:proofErr w:type="spellStart"/>
-      <w:r>
-        <w:rPr>
-          <w:sz w:val="23"/>
-          <w:szCs w:val="23"/>
-          <w:lang w:val="nl-NL"/>
-        </w:rPr>
-        <w:t>cooling</w:t>
-      </w:r>
-      <w:proofErr w:type="spellEnd"/>
-      <w:r>
-        <w:rPr>
-          <w:sz w:val="23"/>
-          <w:szCs w:val="23"/>
-          <w:lang w:val="nl-NL"/>
-        </w:rPr>
-        <w:t xml:space="preserve"> down plaats waarna de test is afgelopen. De VO2max wordt berekend met behulp van het </w:t>
-      </w:r>
-      <w:proofErr w:type="spellStart"/>
-      <w:r>
-        <w:rPr>
-          <w:sz w:val="23"/>
-          <w:szCs w:val="23"/>
-          <w:lang w:val="nl-NL"/>
-        </w:rPr>
-        <w:t>Astrand</w:t>
-      </w:r>
-      <w:proofErr w:type="spellEnd"/>
-      <w:r>
-        <w:rPr>
-          <w:sz w:val="23"/>
-          <w:szCs w:val="23"/>
-          <w:lang w:val="nl-NL"/>
-        </w:rPr>
-        <w:t xml:space="preserve"> &amp; </w:t>
-      </w:r>
-      <w:proofErr w:type="spellStart"/>
-      <w:r>
-        <w:rPr>
-          <w:sz w:val="23"/>
-          <w:szCs w:val="23"/>
-          <w:lang w:val="nl-NL"/>
-        </w:rPr>
-        <w:t>Rhyming</w:t>
-      </w:r>
-      <w:proofErr w:type="spellEnd"/>
-      <w:r>
-        <w:rPr>
-          <w:sz w:val="23"/>
-          <w:szCs w:val="23"/>
-          <w:lang w:val="nl-NL"/>
-        </w:rPr>
-        <w:t xml:space="preserve"> nomogram (Figuur 1) met leeftijdscorrectie (Tabel 1). Vanaf de verticale lijn met de gefietste belasting trekt men een lijn naar de gemiddelde HF. Men leest het maximale zuurstof verbruik af en vermenigvuldigt dit indien nodig met de leeftijdsfactor. </w:t>
+        <w:t xml:space="preserve">min. vindt een cooling down plaats waarna de test is afgelopen. De VO2max wordt berekend met behulp van het Astrand &amp; Rhyming nomogram (Figuur 1) met leeftijdscorrectie (Tabel 1). Vanaf de verticale lijn met de gefietste belasting trekt men een lijn naar de gemiddelde HF. Men leest het maximale zuurstof verbruik af en vermenigvuldigt dit indien nodig met de leeftijdsfactor. </w:t>
       </w:r>
     </w:p>
     <w:p>
@@ -733,25 +535,7 @@
           <w:szCs w:val="23"/>
           <w:lang w:val="nl-NL"/>
         </w:rPr>
-        <w:t xml:space="preserve">Tijdens de test wordt er 6 minuten gefietst op een fietsergometer waarbij de proefpersoon het gewenste toerental (bij voorkeur 60, maar </w:t>
-      </w:r>
-      <w:proofErr w:type="spellStart"/>
-      <w:r>
-        <w:rPr>
-          <w:sz w:val="23"/>
-          <w:szCs w:val="23"/>
-          <w:lang w:val="nl-NL"/>
-        </w:rPr>
-        <w:t>eIk</w:t>
-      </w:r>
-      <w:proofErr w:type="spellEnd"/>
-      <w:r>
-        <w:rPr>
-          <w:sz w:val="23"/>
-          <w:szCs w:val="23"/>
-          <w:lang w:val="nl-NL"/>
-        </w:rPr>
-        <w:t xml:space="preserve"> toerental tussen 50 en 80 omwentelingen per minuut is goed als het maar constant blijft gedurende 6 minuten) aanhoudt. Op het einde van de 5e en 6e </w:t>
+        <w:t xml:space="preserve">Tijdens de test wordt er 6 minuten gefietst op een fietsergometer waarbij de proefpersoon het gewenste toerental (bij voorkeur 60, maar eIk toerental tussen 50 en 80 omwentelingen per minuut is goed als het maar constant blijft gedurende 6 minuten) aanhoudt. Op het einde van de 5e en 6e </w:t>
       </w:r>
       <w:r>
         <w:rPr>
@@ -760,79 +544,7 @@
           <w:lang w:val="nl-NL"/>
         </w:rPr>
         <w:lastRenderedPageBreak/>
-        <w:t xml:space="preserve">minuut wordt de hartfrequentie genoteerd die tussen de 130 en de 170 slagen per minuut moet liggen, omdat er </w:t>
-      </w:r>
-      <w:proofErr w:type="spellStart"/>
-      <w:r>
-        <w:rPr>
-          <w:sz w:val="23"/>
-          <w:szCs w:val="23"/>
-          <w:lang w:val="nl-NL"/>
-        </w:rPr>
-        <w:t>submaximaal</w:t>
-      </w:r>
-      <w:proofErr w:type="spellEnd"/>
-      <w:r>
-        <w:rPr>
-          <w:sz w:val="23"/>
-          <w:szCs w:val="23"/>
-          <w:lang w:val="nl-NL"/>
-        </w:rPr>
-        <w:t xml:space="preserve"> belast wordt. Bij oudere proefpersonen liggen deze waarden wat lager, omdat de maximale hartfrequentie ( 220-leeftijd) ook lager ligt. Wanneer de gevonden hartfrequentie na de 1e minuut lager is dan 110 slagen per minuut, moet de proefpersoon 25 of eventueel50 Watt meer aan belasting gegeven worden. Is de gevonden hartfrequentie na de 1e minuut hoger dan </w:t>
-      </w:r>
-      <w:bookmarkStart w:id="0" w:name="_GoBack"/>
-      <w:r>
-        <w:rPr>
-          <w:sz w:val="23"/>
-          <w:szCs w:val="23"/>
-          <w:lang w:val="nl-NL"/>
-        </w:rPr>
-        <w:t xml:space="preserve">150 </w:t>
-      </w:r>
-      <w:bookmarkEnd w:id="0"/>
-      <w:r>
-        <w:rPr>
-          <w:sz w:val="23"/>
-          <w:szCs w:val="23"/>
-          <w:lang w:val="nl-NL"/>
-        </w:rPr>
-        <w:t xml:space="preserve">slagen per minuut, dan is de proefpersoon te zwaar belast en moet de test op een later tijdstip worden overgedaan. De </w:t>
-      </w:r>
-      <w:proofErr w:type="spellStart"/>
-      <w:r>
-        <w:rPr>
-          <w:sz w:val="23"/>
-          <w:szCs w:val="23"/>
-          <w:lang w:val="nl-NL"/>
-        </w:rPr>
-        <w:t>Astrand</w:t>
-      </w:r>
-      <w:proofErr w:type="spellEnd"/>
-      <w:r>
-        <w:rPr>
-          <w:sz w:val="23"/>
-          <w:szCs w:val="23"/>
-          <w:lang w:val="nl-NL"/>
-        </w:rPr>
-        <w:t xml:space="preserve"> fietstest is een aerobe test omdat hij 6 minuten duurt. Na enkele minuten van de test zal het aerobe energiesysteem het </w:t>
-      </w:r>
-      <w:proofErr w:type="spellStart"/>
-      <w:r>
-        <w:rPr>
-          <w:sz w:val="23"/>
-          <w:szCs w:val="23"/>
-          <w:lang w:val="nl-NL"/>
-        </w:rPr>
-        <w:t>ovememen</w:t>
-      </w:r>
-      <w:proofErr w:type="spellEnd"/>
-      <w:r>
-        <w:rPr>
-          <w:sz w:val="23"/>
-          <w:szCs w:val="23"/>
-          <w:lang w:val="nl-NL"/>
-        </w:rPr>
-        <w:t xml:space="preserve"> van het anaerobe energiesysteem. Het aerobe systeem begint pas later, omdat het even duurt voordat de zuurstofopname het niveau heeft bereikt dat overeenkomt met de hoeveelheid benodigde zuurstof bij die bepaalde belasting. Na ongeveer 3 a 4 minuten wordt er een steady-state bereikt. Dit houdt in dat er een evenwicht is tussen de zuurstofopname en de CO2-afgifte in de longen en het zuurstofverbruik en de CO2-produktie in de weefsels. Dit zie je o.a. doordat de hartslag min of meer constant blijft.</w:t>
+        <w:t>minuut wordt de hartfrequentie genoteerd die tussen de 130 en de 170 slagen per minuut moet liggen, omdat er submaximaal belast wordt. Bij oudere proefpersonen liggen deze waarden wat lager, omdat de maximale hartfrequentie ( 220-leeftijd) ook lager ligt. Wanneer de gevonden hartfrequentie na de 1e minuut lager is dan 110 slagen per minuut, moet de proefpersoon 25 of eventueel50 Watt meer aan belasting gegeven worden. Is de gevonden hartfrequentie na de 1e minuut hoger dan 150 slagen per minuut, dan is de proefpersoon te zwaar belast en moet de test op een later tijdstip worden overgedaan. De Astrand fietstest is een aerobe test omdat hij 6 minuten duurt. Na enkele minuten van de test zal het aerobe energiesysteem het ovememen van het anaerobe energiesysteem. Het aerobe systeem begint pas later, omdat het even duurt voordat de zuurstofopname het niveau heeft bereikt dat overeenkomt met de hoeveelheid benodigde zuurstof bij die bepaalde belasting. Na ongeveer 3 a 4 minuten wordt er een steady-state bereikt. Dit houdt in dat er een evenwicht is tussen de zuurstofopname en de CO2-afgifte in de longen en het zuurstofverbruik en de CO2-produktie in de weefsels. Dit zie je o.a. doordat de hartslag min of meer constant blijft.</w:t>
       </w:r>
     </w:p>
     <w:p>
@@ -985,23 +697,13 @@
                 <w:lang w:val="nl-NL"/>
               </w:rPr>
             </w:pPr>
-            <w:proofErr w:type="spellStart"/>
             <w:r>
               <w:rPr>
                 <w:sz w:val="23"/>
                 <w:szCs w:val="23"/>
                 <w:lang w:val="nl-NL"/>
               </w:rPr>
-              <w:t>Cooling</w:t>
-            </w:r>
-            <w:proofErr w:type="spellEnd"/>
-            <w:r>
-              <w:rPr>
-                <w:sz w:val="23"/>
-                <w:szCs w:val="23"/>
-                <w:lang w:val="nl-NL"/>
-              </w:rPr>
-              <w:t xml:space="preserve"> Down</w:t>
+              <w:t>Cooling Down</w:t>
             </w:r>
           </w:p>
         </w:tc>
@@ -1110,52 +812,7 @@
           <w:lang w:val="nl-NL"/>
         </w:rPr>
         <w:lastRenderedPageBreak/>
-        <w:t xml:space="preserve">Tabel 1. </w:t>
-      </w:r>
-      <w:proofErr w:type="spellStart"/>
-      <w:r>
-        <w:rPr>
-          <w:sz w:val="23"/>
-          <w:szCs w:val="23"/>
-          <w:lang w:val="nl-NL"/>
-        </w:rPr>
-        <w:t>Astrand</w:t>
-      </w:r>
-      <w:proofErr w:type="spellEnd"/>
-      <w:r>
-        <w:rPr>
-          <w:sz w:val="23"/>
-          <w:szCs w:val="23"/>
-          <w:lang w:val="nl-NL"/>
-        </w:rPr>
-        <w:t xml:space="preserve"> &amp; </w:t>
-      </w:r>
-      <w:proofErr w:type="spellStart"/>
-      <w:r>
-        <w:rPr>
-          <w:sz w:val="23"/>
-          <w:szCs w:val="23"/>
-          <w:lang w:val="nl-NL"/>
-        </w:rPr>
-        <w:t>Ryhming</w:t>
-      </w:r>
-      <w:proofErr w:type="spellEnd"/>
-      <w:r>
-        <w:rPr>
-          <w:sz w:val="23"/>
-          <w:szCs w:val="23"/>
-          <w:lang w:val="nl-NL"/>
-        </w:rPr>
-        <w:t xml:space="preserve"> Fiets Ergometer Test: Correctie factor voor leeftijd of bekende maximale </w:t>
-      </w:r>
-      <w:proofErr w:type="spellStart"/>
-      <w:r>
-        <w:rPr>
-          <w:sz w:val="23"/>
-          <w:szCs w:val="23"/>
-          <w:lang w:val="nl-NL"/>
-        </w:rPr>
-        <w:t>hartfrequentie</w:t>
+        <w:t>Tabel 1. Astrand &amp; Ryhming Fiets Ergometer Test: Correctie factor voor leeftijd of bekende maximale hartfrequentie</w:t>
       </w:r>
       <w:r>
         <w:rPr>
@@ -1165,7 +822,6 @@
         </w:rPr>
         <w:t>a</w:t>
       </w:r>
-      <w:proofErr w:type="spellEnd"/>
       <w:r>
         <w:rPr>
           <w:sz w:val="23"/>
@@ -2670,21 +2326,7 @@
         <w:rPr>
           <w:sz w:val="20"/>
         </w:rPr>
-        <w:t>Je maakt een applicatie die de Avans-</w:t>
-      </w:r>
-      <w:proofErr w:type="spellStart"/>
-      <w:r>
-        <w:rPr>
-          <w:sz w:val="20"/>
-        </w:rPr>
-        <w:t>Ästrand</w:t>
-      </w:r>
-      <w:proofErr w:type="spellEnd"/>
-      <w:r>
-        <w:rPr>
-          <w:sz w:val="20"/>
-        </w:rPr>
-        <w:t xml:space="preserve"> test automatisch kan uitvoeren. Hierbij wordt het netwerk, met een centrale serverapplicatie, gebruikt om te communiceren tussen de fiets-applicatie en de applicatie van de medisch specialist. Een aantal belangrijke punten:</w:t>
+        <w:t>Je maakt een applicatie die de Avans-Ästrand test automatisch kan uitvoeren. Hierbij wordt het netwerk, met een centrale serverapplicatie, gebruikt om te communiceren tussen de fiets-applicatie en de applicatie van de medisch specialist. Een aantal belangrijke punten:</w:t>
       </w:r>
     </w:p>
     <w:p>
@@ -3106,7 +2748,51 @@
           <w:sz w:val="18"/>
           <w:lang w:val="nl-NL"/>
         </w:rPr>
-        <w:t>TO DO: Gegevens ontvangen op server en bewaren voor berekening</w:t>
+        <w:t>Gegevens</w:t>
+      </w:r>
+      <w:r>
+        <w:rPr>
+          <w:sz w:val="18"/>
+          <w:lang w:val="nl-NL"/>
+        </w:rPr>
+        <w:t xml:space="preserve"> van cliënt</w:t>
+      </w:r>
+      <w:bookmarkStart w:id="0" w:name="_GoBack"/>
+      <w:bookmarkEnd w:id="0"/>
+      <w:r>
+        <w:rPr>
+          <w:sz w:val="18"/>
+          <w:lang w:val="nl-NL"/>
+        </w:rPr>
+        <w:t xml:space="preserve"> ontvangen op server </w:t>
+      </w:r>
+      <w:r>
+        <w:rPr>
+          <w:sz w:val="18"/>
+          <w:lang w:val="nl-NL"/>
+        </w:rPr>
+        <w:t xml:space="preserve">AF </w:t>
+      </w:r>
+      <w:r>
+        <w:rPr>
+          <w:sz w:val="18"/>
+          <w:lang w:val="nl-NL"/>
+        </w:rPr>
+        <w:t>en bewaren voor berekening</w:t>
+      </w:r>
+      <w:r>
+        <w:rPr>
+          <w:sz w:val="18"/>
+          <w:lang w:val="nl-NL"/>
+        </w:rPr>
+        <w:t xml:space="preserve"> AF</w:t>
+      </w:r>
+      <w:r>
+        <w:rPr>
+          <w:sz w:val="18"/>
+          <w:lang w:val="nl-NL"/>
+        </w:rPr>
+        <w:t xml:space="preserve"> SEBASTIAAN</w:t>
       </w:r>
     </w:p>
     <w:p>
@@ -3124,21 +2810,7 @@
         <w:rPr>
           <w:sz w:val="18"/>
         </w:rPr>
-        <w:t xml:space="preserve">warming up van 2 </w:t>
-      </w:r>
-      <w:proofErr w:type="spellStart"/>
-      <w:r>
-        <w:rPr>
-          <w:sz w:val="18"/>
-        </w:rPr>
-        <w:t>minuten</w:t>
-      </w:r>
-      <w:proofErr w:type="spellEnd"/>
-      <w:r>
-        <w:rPr>
-          <w:sz w:val="18"/>
-        </w:rPr>
-        <w:t>?</w:t>
+        <w:t>warming up van 2 minuten?</w:t>
       </w:r>
       <w:r>
         <w:rPr>
@@ -3150,21 +2822,7 @@
         <w:rPr>
           <w:sz w:val="18"/>
         </w:rPr>
-        <w:t xml:space="preserve"> Zit </w:t>
-      </w:r>
-      <w:proofErr w:type="spellStart"/>
-      <w:r>
-        <w:rPr>
-          <w:sz w:val="18"/>
-        </w:rPr>
-        <w:t>er</w:t>
-      </w:r>
-      <w:proofErr w:type="spellEnd"/>
-      <w:r>
-        <w:rPr>
-          <w:sz w:val="18"/>
-        </w:rPr>
-        <w:t xml:space="preserve"> in</w:t>
+        <w:t xml:space="preserve"> Zit er in</w:t>
       </w:r>
     </w:p>
     <w:p>
@@ -3184,23 +2842,7 @@
           <w:sz w:val="18"/>
           <w:lang w:val="nl-NL"/>
         </w:rPr>
-        <w:t xml:space="preserve">de </w:t>
-      </w:r>
-      <w:proofErr w:type="spellStart"/>
-      <w:r>
-        <w:rPr>
-          <w:sz w:val="18"/>
-          <w:lang w:val="nl-NL"/>
-        </w:rPr>
-        <w:t>Astrand</w:t>
-      </w:r>
-      <w:proofErr w:type="spellEnd"/>
-      <w:r>
-        <w:rPr>
-          <w:sz w:val="18"/>
-          <w:lang w:val="nl-NL"/>
-        </w:rPr>
-        <w:t xml:space="preserve"> test van 4 minuten?</w:t>
+        <w:t>de Astrand test van 4 minuten?</w:t>
       </w:r>
       <w:r>
         <w:rPr>
@@ -3254,7 +2896,7 @@
           <w:sz w:val="18"/>
           <w:lang w:val="nl-NL"/>
         </w:rPr>
-        <w:t xml:space="preserve">TODO: Check of RPM binnen de grenzen is </w:t>
+        <w:t>TODO: bij hartslag onder de 110 bij minuut 1 van test: STOP TEST</w:t>
       </w:r>
     </w:p>
     <w:p>
@@ -3294,7 +2936,34 @@
           <w:sz w:val="18"/>
           <w:lang w:val="nl-NL"/>
         </w:rPr>
+        <w:t>TODO: Check of RPM binnen de grenzen is (50 tot 80)</w:t>
+      </w:r>
+    </w:p>
+    <w:p>
+      <w:pPr>
+        <w:pStyle w:val="Lijstalinea"/>
+        <w:numPr>
+          <w:ilvl w:val="1"/>
+          <w:numId w:val="8"/>
+        </w:numPr>
+        <w:rPr>
+          <w:sz w:val="18"/>
+          <w:lang w:val="nl-NL"/>
+        </w:rPr>
+      </w:pPr>
+      <w:r>
+        <w:rPr>
+          <w:sz w:val="18"/>
+          <w:lang w:val="nl-NL"/>
+        </w:rPr>
         <w:t>TO DO: Past nu weerstand aan</w:t>
+      </w:r>
+      <w:r>
+        <w:rPr>
+          <w:sz w:val="18"/>
+          <w:lang w:val="nl-NL"/>
+        </w:rPr>
+        <w:t>, moet bericht sturen</w:t>
       </w:r>
     </w:p>
     <w:p>
@@ -3406,21 +3075,7 @@
         <w:rPr>
           <w:sz w:val="18"/>
         </w:rPr>
-        <w:t xml:space="preserve">cooling down van 1 </w:t>
-      </w:r>
-      <w:proofErr w:type="spellStart"/>
-      <w:r>
-        <w:rPr>
-          <w:sz w:val="18"/>
-        </w:rPr>
-        <w:t>minuut</w:t>
-      </w:r>
-      <w:proofErr w:type="spellEnd"/>
-      <w:r>
-        <w:rPr>
-          <w:sz w:val="18"/>
-        </w:rPr>
-        <w:t>?</w:t>
+        <w:t>cooling down van 1 minuut?</w:t>
       </w:r>
       <w:r>
         <w:rPr>
@@ -3515,23 +3170,7 @@
           <w:sz w:val="18"/>
           <w:lang w:val="nl-NL"/>
         </w:rPr>
-        <w:t xml:space="preserve">TO DO: Elke minuut een bericht naar </w:t>
-      </w:r>
-      <w:proofErr w:type="spellStart"/>
-      <w:r>
-        <w:rPr>
-          <w:sz w:val="18"/>
-          <w:lang w:val="nl-NL"/>
-        </w:rPr>
-        <w:t>client</w:t>
-      </w:r>
-      <w:proofErr w:type="spellEnd"/>
-      <w:r>
-        <w:rPr>
-          <w:sz w:val="18"/>
-          <w:lang w:val="nl-NL"/>
-        </w:rPr>
-        <w:t xml:space="preserve"> sturen, hoeveel minuten resteren</w:t>
+        <w:t>TO DO: Elke minuut een bericht naar client sturen, hoeveel minuten resteren</w:t>
       </w:r>
     </w:p>
     <w:p>
@@ -3558,23 +3197,7 @@
           <w:sz w:val="18"/>
           <w:lang w:val="nl-NL"/>
         </w:rPr>
-        <w:t xml:space="preserve"> (</w:t>
-      </w:r>
-      <w:proofErr w:type="spellStart"/>
-      <w:r>
-        <w:rPr>
-          <w:sz w:val="18"/>
-          <w:lang w:val="nl-NL"/>
-        </w:rPr>
-        <w:t>Could</w:t>
-      </w:r>
-      <w:proofErr w:type="spellEnd"/>
-      <w:r>
-        <w:rPr>
-          <w:sz w:val="18"/>
-          <w:lang w:val="nl-NL"/>
-        </w:rPr>
-        <w:t xml:space="preserve"> have)</w:t>
+        <w:t xml:space="preserve"> (Could have)</w:t>
       </w:r>
     </w:p>
     <w:p>
@@ -3628,23 +3251,7 @@
           <w:sz w:val="18"/>
           <w:lang w:val="nl-NL"/>
         </w:rPr>
-        <w:t xml:space="preserve"> (</w:t>
-      </w:r>
-      <w:proofErr w:type="spellStart"/>
-      <w:r>
-        <w:rPr>
-          <w:sz w:val="18"/>
-          <w:lang w:val="nl-NL"/>
-        </w:rPr>
-        <w:t>Could</w:t>
-      </w:r>
-      <w:proofErr w:type="spellEnd"/>
-      <w:r>
-        <w:rPr>
-          <w:sz w:val="18"/>
-          <w:lang w:val="nl-NL"/>
-        </w:rPr>
-        <w:t xml:space="preserve"> have)</w:t>
+        <w:t xml:space="preserve"> (Could have)</w:t>
       </w:r>
     </w:p>
     <w:p>
@@ -3827,21 +3434,12 @@
           <w:lang w:val="nl-NL"/>
         </w:rPr>
       </w:pPr>
-      <w:proofErr w:type="spellStart"/>
-      <w:r>
-        <w:rPr>
-          <w:sz w:val="18"/>
-          <w:lang w:val="nl-NL"/>
-        </w:rPr>
-        <w:t>Todo</w:t>
-      </w:r>
-      <w:proofErr w:type="spellEnd"/>
-      <w:r>
-        <w:rPr>
-          <w:sz w:val="18"/>
-          <w:lang w:val="nl-NL"/>
-        </w:rPr>
-        <w:t>: zie correct doorlopen</w:t>
+      <w:r>
+        <w:rPr>
+          <w:sz w:val="18"/>
+          <w:lang w:val="nl-NL"/>
+        </w:rPr>
+        <w:t>Todo: zie correct doorlopen</w:t>
       </w:r>
     </w:p>
     <w:p>
@@ -3890,37 +3488,12 @@
         </w:rPr>
         <w:t xml:space="preserve">TODO: </w:t>
       </w:r>
-      <w:proofErr w:type="spellStart"/>
-      <w:r>
-        <w:rPr>
-          <w:sz w:val="18"/>
-          <w:lang w:val="nl-NL"/>
-        </w:rPr>
-        <w:t>enum</w:t>
-      </w:r>
-      <w:proofErr w:type="spellEnd"/>
-      <w:r>
-        <w:rPr>
-          <w:sz w:val="18"/>
-          <w:lang w:val="nl-NL"/>
-        </w:rPr>
-        <w:t xml:space="preserve"> toevoegen in Message class en toepassen aan server/</w:t>
-      </w:r>
-      <w:proofErr w:type="spellStart"/>
-      <w:r>
-        <w:rPr>
-          <w:sz w:val="18"/>
-          <w:lang w:val="nl-NL"/>
-        </w:rPr>
-        <w:t>client</w:t>
-      </w:r>
-      <w:proofErr w:type="spellEnd"/>
-      <w:r>
-        <w:rPr>
-          <w:sz w:val="18"/>
-          <w:lang w:val="nl-NL"/>
-        </w:rPr>
-        <w:t xml:space="preserve"> side</w:t>
+      <w:r>
+        <w:rPr>
+          <w:sz w:val="18"/>
+          <w:lang w:val="nl-NL"/>
+        </w:rPr>
+        <w:t>enum toevoegen in Message class en toepassen aan server/client side</w:t>
       </w:r>
     </w:p>
     <w:p>
@@ -3947,23 +3520,7 @@
           <w:sz w:val="18"/>
           <w:lang w:val="nl-NL"/>
         </w:rPr>
-        <w:t xml:space="preserve"> (</w:t>
-      </w:r>
-      <w:proofErr w:type="spellStart"/>
-      <w:r>
-        <w:rPr>
-          <w:sz w:val="18"/>
-          <w:lang w:val="nl-NL"/>
-        </w:rPr>
-        <w:t>Could</w:t>
-      </w:r>
-      <w:proofErr w:type="spellEnd"/>
-      <w:r>
-        <w:rPr>
-          <w:sz w:val="18"/>
-          <w:lang w:val="nl-NL"/>
-        </w:rPr>
-        <w:t xml:space="preserve"> have)</w:t>
+        <w:t xml:space="preserve"> (Could have)</w:t>
       </w:r>
     </w:p>
     <w:p>
@@ -3990,23 +3547,7 @@
           <w:sz w:val="18"/>
           <w:lang w:val="nl-NL"/>
         </w:rPr>
-        <w:t xml:space="preserve"> (</w:t>
-      </w:r>
-      <w:proofErr w:type="spellStart"/>
-      <w:r>
-        <w:rPr>
-          <w:sz w:val="18"/>
-          <w:lang w:val="nl-NL"/>
-        </w:rPr>
-        <w:t>Could</w:t>
-      </w:r>
-      <w:proofErr w:type="spellEnd"/>
-      <w:r>
-        <w:rPr>
-          <w:sz w:val="18"/>
-          <w:lang w:val="nl-NL"/>
-        </w:rPr>
-        <w:t xml:space="preserve"> have)</w:t>
+        <w:t xml:space="preserve"> (Could have)</w:t>
       </w:r>
     </w:p>
     <w:p>
@@ -4151,23 +3692,7 @@
           <w:sz w:val="18"/>
           <w:lang w:val="nl-NL"/>
         </w:rPr>
-        <w:t xml:space="preserve"> (</w:t>
-      </w:r>
-      <w:proofErr w:type="spellStart"/>
-      <w:r>
-        <w:rPr>
-          <w:sz w:val="18"/>
-          <w:lang w:val="nl-NL"/>
-        </w:rPr>
-        <w:t>Could</w:t>
-      </w:r>
-      <w:proofErr w:type="spellEnd"/>
-      <w:r>
-        <w:rPr>
-          <w:sz w:val="18"/>
-          <w:lang w:val="nl-NL"/>
-        </w:rPr>
-        <w:t xml:space="preserve"> have)</w:t>
+        <w:t xml:space="preserve"> (Could have)</w:t>
       </w:r>
     </w:p>
     <w:p>
@@ -4216,6 +3741,13 @@
         </w:rPr>
         <w:t xml:space="preserve">TODO: </w:t>
       </w:r>
+      <w:r>
+        <w:rPr>
+          <w:sz w:val="18"/>
+          <w:lang w:val="nl-NL"/>
+        </w:rPr>
+        <w:t>bij hartslag onder de 110 bij minuut 1 van test: STOP</w:t>
+      </w:r>
     </w:p>
     <w:p>
       <w:pPr>
@@ -4261,6 +3793,7 @@
           <w:sz w:val="18"/>
           <w:lang w:val="nl-NL"/>
         </w:rPr>
+        <w:lastRenderedPageBreak/>
         <w:t>wat gebeurt er met de opslag indien de inspanningstest niet helemaal afgerond wordt?</w:t>
       </w:r>
       <w:r>
@@ -4268,23 +3801,7 @@
           <w:sz w:val="18"/>
           <w:lang w:val="nl-NL"/>
         </w:rPr>
-        <w:t xml:space="preserve"> (</w:t>
-      </w:r>
-      <w:proofErr w:type="spellStart"/>
-      <w:r>
-        <w:rPr>
-          <w:sz w:val="18"/>
-          <w:lang w:val="nl-NL"/>
-        </w:rPr>
-        <w:t>Could</w:t>
-      </w:r>
-      <w:proofErr w:type="spellEnd"/>
-      <w:r>
-        <w:rPr>
-          <w:sz w:val="18"/>
-          <w:lang w:val="nl-NL"/>
-        </w:rPr>
-        <w:t xml:space="preserve"> have: nette oplossing hiervoor)</w:t>
+        <w:t xml:space="preserve"> (Could have: nette oplossing hiervoor)</w:t>
       </w:r>
     </w:p>
     <w:p>
@@ -4304,7 +3821,6 @@
           <w:sz w:val="18"/>
           <w:lang w:val="nl-NL"/>
         </w:rPr>
-        <w:lastRenderedPageBreak/>
         <w:t>is er gebruik gemaakt van encryptie voor het versturen van de data?</w:t>
       </w:r>
       <w:r>
@@ -4312,17 +3828,8 @@
           <w:sz w:val="18"/>
           <w:lang w:val="nl-NL"/>
         </w:rPr>
-        <w:t xml:space="preserve"> (</w:t>
-      </w:r>
-      <w:proofErr w:type="spellStart"/>
-      <w:r>
-        <w:rPr>
-          <w:sz w:val="18"/>
-          <w:lang w:val="nl-NL"/>
-        </w:rPr>
-        <w:t>Could</w:t>
-      </w:r>
-      <w:proofErr w:type="spellEnd"/>
+        <w:t xml:space="preserve"> (Could</w:t>
+      </w:r>
       <w:r>
         <w:rPr>
           <w:sz w:val="18"/>
@@ -4488,23 +3995,7 @@
           <w:sz w:val="18"/>
           <w:lang w:val="nl-NL"/>
         </w:rPr>
-        <w:t>Per volledig en correct gerealiseerde en gedemonstreerde ‘</w:t>
-      </w:r>
-      <w:proofErr w:type="spellStart"/>
-      <w:r>
-        <w:rPr>
-          <w:sz w:val="18"/>
-          <w:lang w:val="nl-NL"/>
-        </w:rPr>
-        <w:t>could</w:t>
-      </w:r>
-      <w:proofErr w:type="spellEnd"/>
-      <w:r>
-        <w:rPr>
-          <w:sz w:val="18"/>
-          <w:lang w:val="nl-NL"/>
-        </w:rPr>
-        <w:t xml:space="preserve"> have’ eis </w:t>
+        <w:t xml:space="preserve">Per volledig en correct gerealiseerde en gedemonstreerde ‘could have’ eis </w:t>
       </w:r>
       <w:r>
         <w:rPr>
@@ -4538,23 +4029,7 @@
           <w:sz w:val="18"/>
           <w:lang w:val="nl-NL"/>
         </w:rPr>
-        <w:t xml:space="preserve">Extra niet genoemde gerealiseerde en nuttige functionaliteit ten behoeve van de </w:t>
-      </w:r>
-      <w:proofErr w:type="spellStart"/>
-      <w:r>
-        <w:rPr>
-          <w:sz w:val="18"/>
-          <w:lang w:val="nl-NL"/>
-        </w:rPr>
-        <w:t>inspanningtest</w:t>
-      </w:r>
-      <w:proofErr w:type="spellEnd"/>
-      <w:r>
-        <w:rPr>
-          <w:sz w:val="18"/>
-          <w:lang w:val="nl-NL"/>
-        </w:rPr>
-        <w:t xml:space="preserve"> </w:t>
+        <w:t xml:space="preserve">Extra niet genoemde gerealiseerde en nuttige functionaliteit ten behoeve van de inspanningtest </w:t>
       </w:r>
       <w:r>
         <w:rPr>
@@ -4779,7 +4254,7 @@
             </wp:anchor>
           </w:drawing>
         </mc:Choice>
-        <mc:Fallback xmlns:w16se="http://schemas.microsoft.com/office/word/2015/wordml/symex" xmlns:w16cid="http://schemas.microsoft.com/office/word/2016/wordml/cid" xmlns:am3d="http://schemas.microsoft.com/office/drawing/2017/model3d" xmlns:aink="http://schemas.microsoft.com/office/drawing/2016/ink" xmlns:cx8="http://schemas.microsoft.com/office/drawing/2016/5/14/chartex" xmlns:cx7="http://schemas.microsoft.com/office/drawing/2016/5/13/chartex" xmlns:cx6="http://schemas.microsoft.com/office/drawing/2016/5/12/chartex" xmlns:cx5="http://schemas.microsoft.com/office/drawing/2016/5/11/chartex" xmlns:cx4="http://schemas.microsoft.com/office/drawing/2016/5/10/chartex" xmlns:cx3="http://schemas.microsoft.com/office/drawing/2016/5/9/chartex" xmlns:cx2="http://schemas.microsoft.com/office/drawing/2015/10/21/chartex" xmlns:cx1="http://schemas.microsoft.com/office/drawing/2015/9/8/chartex" xmlns:cx="http://schemas.microsoft.com/office/drawing/2014/chartex">
+        <mc:Fallback xmlns:cx="http://schemas.microsoft.com/office/drawing/2014/chartex" xmlns:cx1="http://schemas.microsoft.com/office/drawing/2015/9/8/chartex" xmlns:cx2="http://schemas.microsoft.com/office/drawing/2015/10/21/chartex" xmlns:cx3="http://schemas.microsoft.com/office/drawing/2016/5/9/chartex" xmlns:cx4="http://schemas.microsoft.com/office/drawing/2016/5/10/chartex" xmlns:cx5="http://schemas.microsoft.com/office/drawing/2016/5/11/chartex" xmlns:cx6="http://schemas.microsoft.com/office/drawing/2016/5/12/chartex" xmlns:cx7="http://schemas.microsoft.com/office/drawing/2016/5/13/chartex" xmlns:cx8="http://schemas.microsoft.com/office/drawing/2016/5/14/chartex" xmlns:aink="http://schemas.microsoft.com/office/drawing/2016/ink" xmlns:am3d="http://schemas.microsoft.com/office/drawing/2017/model3d" xmlns:w16cid="http://schemas.microsoft.com/office/word/2016/wordml/cid" xmlns:w16se="http://schemas.microsoft.com/office/word/2015/wordml/symex">
           <w:pict>
             <v:rect w14:anchorId="20E10AF5" id="Rectangle 1" o:spid="_x0000_s1026" style="position:absolute;margin-left:-70.85pt;margin-top:-53.75pt;width:614.3pt;height:36.45pt;z-index:251659264;visibility:visible;mso-wrap-style:square;mso-width-percent:0;mso-height-percent:0;mso-wrap-distance-left:9pt;mso-wrap-distance-top:0;mso-wrap-distance-right:9pt;mso-wrap-distance-bottom:0;mso-position-horizontal:absolute;mso-position-horizontal-relative:text;mso-position-vertical:absolute;mso-position-vertical-relative:text;mso-width-percent:0;mso-height-percent:0;mso-width-relative:margin;mso-height-relative:margin;v-text-anchor:middle" o:gfxdata="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" fillcolor="#c6002a" stroked="f" strokeweight="2pt"/>
           </w:pict>

</xml_diff>

<commit_message>
Timing and chat messages
</commit_message>
<xml_diff>
--- a/TI2.1 IPR sebas en Pascal 2019-2020.docx
+++ b/TI2.1 IPR sebas en Pascal 2019-2020.docx
@@ -2755,10 +2755,22 @@
           <w:sz w:val="18"/>
           <w:lang w:val="nl-NL"/>
         </w:rPr>
-        <w:t xml:space="preserve"> van cliënt</w:t>
-      </w:r>
-      <w:bookmarkStart w:id="0" w:name="_GoBack"/>
-      <w:bookmarkEnd w:id="0"/>
+        <w:t xml:space="preserve"> </w:t>
+      </w:r>
+      <w:r>
+        <w:rPr>
+          <w:sz w:val="18"/>
+          <w:lang w:val="nl-NL"/>
+        </w:rPr>
+        <w:t>over de</w:t>
+      </w:r>
+      <w:r>
+        <w:rPr>
+          <w:sz w:val="18"/>
+          <w:lang w:val="nl-NL"/>
+        </w:rPr>
+        <w:t xml:space="preserve"> cliënt</w:t>
+      </w:r>
       <w:r>
         <w:rPr>
           <w:sz w:val="18"/>
@@ -2778,14 +2790,14 @@
           <w:sz w:val="18"/>
           <w:lang w:val="nl-NL"/>
         </w:rPr>
-        <w:t>en bewaren voor berekening</w:t>
-      </w:r>
-      <w:r>
-        <w:rPr>
-          <w:sz w:val="18"/>
-          <w:lang w:val="nl-NL"/>
-        </w:rPr>
-        <w:t xml:space="preserve"> AF</w:t>
+        <w:t xml:space="preserve">en bewaren </w:t>
+      </w:r>
+      <w:r>
+        <w:rPr>
+          <w:sz w:val="18"/>
+          <w:lang w:val="nl-NL"/>
+        </w:rPr>
+        <w:t>AF</w:t>
       </w:r>
       <w:r>
         <w:rPr>
@@ -2896,7 +2908,14 @@
           <w:sz w:val="18"/>
           <w:lang w:val="nl-NL"/>
         </w:rPr>
-        <w:t>TODO: bij hartslag onder de 110 bij minuut 1 van test: STOP TEST</w:t>
+        <w:t>AF</w:t>
+      </w:r>
+      <w:r>
+        <w:rPr>
+          <w:sz w:val="18"/>
+          <w:lang w:val="nl-NL"/>
+        </w:rPr>
+        <w:t>: bij hartslag onder de 110 bij minuut 1 van test: STOP TEST</w:t>
       </w:r>
     </w:p>
     <w:p>
@@ -2936,7 +2955,72 @@
           <w:sz w:val="18"/>
           <w:lang w:val="nl-NL"/>
         </w:rPr>
-        <w:t>TODO: Check of RPM binnen de grenzen is (50 tot 80)</w:t>
+        <w:t>AF</w:t>
+      </w:r>
+      <w:r>
+        <w:rPr>
+          <w:sz w:val="18"/>
+          <w:lang w:val="nl-NL"/>
+        </w:rPr>
+        <w:t>: Check of RPM binnen de grenzen is (50 tot 80)</w:t>
+      </w:r>
+    </w:p>
+    <w:p>
+      <w:pPr>
+        <w:pStyle w:val="Lijstalinea"/>
+        <w:ind w:left="1440"/>
+        <w:rPr>
+          <w:sz w:val="18"/>
+          <w:lang w:val="nl-NL"/>
+        </w:rPr>
+      </w:pPr>
+      <w:r>
+        <w:rPr>
+          <w:sz w:val="18"/>
+          <w:lang w:val="nl-NL"/>
+        </w:rPr>
+        <w:t>AF</w:t>
+      </w:r>
+      <w:r>
+        <w:rPr>
+          <w:sz w:val="18"/>
+          <w:lang w:val="nl-NL"/>
+        </w:rPr>
+        <w:t>: Past nu weerstand aan</w:t>
+      </w:r>
+      <w:r>
+        <w:rPr>
+          <w:sz w:val="18"/>
+          <w:lang w:val="nl-NL"/>
+        </w:rPr>
+        <w:t>, moet bericht sturen</w:t>
+      </w:r>
+    </w:p>
+    <w:p>
+      <w:pPr>
+        <w:pStyle w:val="Lijstalinea"/>
+        <w:numPr>
+          <w:ilvl w:val="0"/>
+          <w:numId w:val="8"/>
+        </w:numPr>
+        <w:rPr>
+          <w:sz w:val="18"/>
+          <w:lang w:val="nl-NL"/>
+        </w:rPr>
+      </w:pPr>
+      <w:r>
+        <w:rPr>
+          <w:sz w:val="18"/>
+          <w:lang w:val="nl-NL"/>
+        </w:rPr>
+        <w:t>(te hard of te langzaam fietsen)</w:t>
+      </w:r>
+      <w:r>
+        <w:rPr>
+          <w:sz w:val="18"/>
+          <w:lang w:val="nl-NL"/>
+        </w:rPr>
+        <w:t xml:space="preserve"> (Must have)</w:t>
       </w:r>
     </w:p>
     <w:p>
@@ -2956,14 +3040,14 @@
           <w:sz w:val="18"/>
           <w:lang w:val="nl-NL"/>
         </w:rPr>
-        <w:t>TO DO: Past nu weerstand aan</w:t>
-      </w:r>
-      <w:r>
-        <w:rPr>
-          <w:sz w:val="18"/>
-          <w:lang w:val="nl-NL"/>
-        </w:rPr>
-        <w:t>, moet bericht sturen</w:t>
+        <w:t>AF</w:t>
+      </w:r>
+      <w:r>
+        <w:rPr>
+          <w:sz w:val="18"/>
+          <w:lang w:val="nl-NL"/>
+        </w:rPr>
+        <w:t>: zie vorige</w:t>
       </w:r>
     </w:p>
     <w:p>
@@ -2983,7 +3067,7 @@
           <w:sz w:val="18"/>
           <w:lang w:val="nl-NL"/>
         </w:rPr>
-        <w:t>(te hard of te langzaam fietsen)</w:t>
+        <w:t>wordt de weerstand stapsgewijs verhoogd om de hartslag op 130 slagen/minuut te laten komen?</w:t>
       </w:r>
       <w:r>
         <w:rPr>
@@ -3010,7 +3094,7 @@
           <w:sz w:val="18"/>
           <w:lang w:val="nl-NL"/>
         </w:rPr>
-        <w:t>TO DO: zie vorige</w:t>
+        <w:t>AF</w:t>
       </w:r>
     </w:p>
     <w:p>
@@ -3022,53 +3106,6 @@
         </w:numPr>
         <w:rPr>
           <w:sz w:val="18"/>
-          <w:lang w:val="nl-NL"/>
-        </w:rPr>
-      </w:pPr>
-      <w:r>
-        <w:rPr>
-          <w:sz w:val="18"/>
-          <w:lang w:val="nl-NL"/>
-        </w:rPr>
-        <w:t>wordt de weerstand stapsgewijs verhoogd om de hartslag op 130 slagen/minuut te laten komen?</w:t>
-      </w:r>
-      <w:r>
-        <w:rPr>
-          <w:sz w:val="18"/>
-          <w:lang w:val="nl-NL"/>
-        </w:rPr>
-        <w:t xml:space="preserve"> (Must have)</w:t>
-      </w:r>
-    </w:p>
-    <w:p>
-      <w:pPr>
-        <w:pStyle w:val="Lijstalinea"/>
-        <w:numPr>
-          <w:ilvl w:val="1"/>
-          <w:numId w:val="8"/>
-        </w:numPr>
-        <w:rPr>
-          <w:sz w:val="18"/>
-          <w:lang w:val="nl-NL"/>
-        </w:rPr>
-      </w:pPr>
-      <w:r>
-        <w:rPr>
-          <w:sz w:val="18"/>
-          <w:lang w:val="nl-NL"/>
-        </w:rPr>
-        <w:t>TO DO: Nog niet</w:t>
-      </w:r>
-    </w:p>
-    <w:p>
-      <w:pPr>
-        <w:pStyle w:val="Lijstalinea"/>
-        <w:numPr>
-          <w:ilvl w:val="0"/>
-          <w:numId w:val="8"/>
-        </w:numPr>
-        <w:rPr>
-          <w:sz w:val="18"/>
         </w:rPr>
       </w:pPr>
       <w:r>
@@ -3156,21 +3193,25 @@
     <w:p>
       <w:pPr>
         <w:pStyle w:val="Lijstalinea"/>
-        <w:numPr>
-          <w:ilvl w:val="1"/>
-          <w:numId w:val="7"/>
-        </w:numPr>
-        <w:rPr>
-          <w:sz w:val="18"/>
-          <w:lang w:val="nl-NL"/>
-        </w:rPr>
-      </w:pPr>
-      <w:r>
-        <w:rPr>
-          <w:sz w:val="18"/>
-          <w:lang w:val="nl-NL"/>
-        </w:rPr>
-        <w:t>TO DO: Elke minuut een bericht naar client sturen, hoeveel minuten resteren</w:t>
+        <w:ind w:left="1080"/>
+        <w:rPr>
+          <w:sz w:val="18"/>
+          <w:lang w:val="nl-NL"/>
+        </w:rPr>
+      </w:pPr>
+      <w:r>
+        <w:rPr>
+          <w:sz w:val="18"/>
+          <w:lang w:val="nl-NL"/>
+        </w:rPr>
+        <w:t>AF</w:t>
+      </w:r>
+      <w:r>
+        <w:rPr>
+          <w:sz w:val="18"/>
+          <w:lang w:val="nl-NL"/>
+        </w:rPr>
+        <w:t>: Elke minuut een bericht naar client sturen, hoeveel minuten resteren</w:t>
       </w:r>
     </w:p>
     <w:p>
@@ -3300,6 +3341,13 @@
         </w:rPr>
         <w:t xml:space="preserve"> (Must have)</w:t>
       </w:r>
+      <w:r>
+        <w:rPr>
+          <w:sz w:val="18"/>
+          <w:lang w:val="nl-NL"/>
+        </w:rPr>
+        <w:t xml:space="preserve"> </w:t>
+      </w:r>
     </w:p>
     <w:p>
       <w:pPr>
@@ -3399,7 +3447,14 @@
           <w:sz w:val="18"/>
           <w:lang w:val="nl-NL"/>
         </w:rPr>
-        <w:t>TODO: zorgen dat grafiek van hartslag is</w:t>
+        <w:t>AF</w:t>
+      </w:r>
+      <w:r>
+        <w:rPr>
+          <w:sz w:val="18"/>
+          <w:lang w:val="nl-NL"/>
+        </w:rPr>
+        <w:t>: zorgen dat grafiek van hartslag is</w:t>
       </w:r>
     </w:p>
     <w:p>
@@ -3439,7 +3494,14 @@
           <w:sz w:val="18"/>
           <w:lang w:val="nl-NL"/>
         </w:rPr>
-        <w:t>Todo: zie correct doorlopen</w:t>
+        <w:t>AF</w:t>
+      </w:r>
+      <w:r>
+        <w:rPr>
+          <w:sz w:val="18"/>
+          <w:lang w:val="nl-NL"/>
+        </w:rPr>
+        <w:t>: zie correct doorlopen</w:t>
       </w:r>
     </w:p>
     <w:p>
@@ -3638,7 +3700,7 @@
           <w:sz w:val="18"/>
           <w:lang w:val="nl-NL"/>
         </w:rPr>
-        <w:t>TODO: Resultaat van berekening weergeven aan dokter.</w:t>
+        <w:t>TODO: resultaat van berekening opslaan in HistoryData</w:t>
       </w:r>
     </w:p>
     <w:p>
@@ -3658,14 +3720,7 @@
           <w:sz w:val="18"/>
           <w:lang w:val="nl-NL"/>
         </w:rPr>
-        <w:t>wordt het resultaat uit de tabel gelezen (kan de student dit laten zien) aan de hand van de testgegevens.</w:t>
-      </w:r>
-      <w:r>
-        <w:rPr>
-          <w:sz w:val="18"/>
-          <w:lang w:val="nl-NL"/>
-        </w:rPr>
-        <w:t xml:space="preserve"> (Must have)</w:t>
+        <w:t>TODO: Resultaat van berekening weergeven aan dokter.</w:t>
       </w:r>
     </w:p>
     <w:p>
@@ -3685,6 +3740,33 @@
           <w:sz w:val="18"/>
           <w:lang w:val="nl-NL"/>
         </w:rPr>
+        <w:t>wordt het resultaat uit de tabel gelezen (kan de student dit laten zien) aan de hand van de testgegevens.</w:t>
+      </w:r>
+      <w:r>
+        <w:rPr>
+          <w:sz w:val="18"/>
+          <w:lang w:val="nl-NL"/>
+        </w:rPr>
+        <w:t xml:space="preserve"> (Must have)</w:t>
+      </w:r>
+    </w:p>
+    <w:p>
+      <w:pPr>
+        <w:pStyle w:val="Lijstalinea"/>
+        <w:numPr>
+          <w:ilvl w:val="1"/>
+          <w:numId w:val="5"/>
+        </w:numPr>
+        <w:rPr>
+          <w:sz w:val="18"/>
+          <w:lang w:val="nl-NL"/>
+        </w:rPr>
+      </w:pPr>
+      <w:r>
+        <w:rPr>
+          <w:sz w:val="18"/>
+          <w:lang w:val="nl-NL"/>
+        </w:rPr>
         <w:t>wordt de eenheid erbij gezet?</w:t>
       </w:r>
       <w:r>
@@ -3746,7 +3828,16 @@
           <w:sz w:val="18"/>
           <w:lang w:val="nl-NL"/>
         </w:rPr>
-        <w:t>bij hartslag onder de 110 bij minuut 1 van test: STOP</w:t>
+        <w:t>bij hart</w:t>
+      </w:r>
+      <w:bookmarkStart w:id="0" w:name="_GoBack"/>
+      <w:bookmarkEnd w:id="0"/>
+      <w:r>
+        <w:rPr>
+          <w:sz w:val="18"/>
+          <w:lang w:val="nl-NL"/>
+        </w:rPr>
+        <w:t>slag onder de 110 bij minuut 1 van test: STOP</w:t>
       </w:r>
     </w:p>
     <w:p>

</xml_diff>

<commit_message>
Resistance taken from bike, saved locally in Test class
only for Test purposes, not in HistoryData
</commit_message>
<xml_diff>
--- a/TI2.1 IPR sebas en Pascal 2019-2020.docx
+++ b/TI2.1 IPR sebas en Pascal 2019-2020.docx
@@ -3393,7 +3393,37 @@
           <w:sz w:val="18"/>
           <w:lang w:val="nl-NL"/>
         </w:rPr>
-        <w:t>TODO: uitlezen uit gegevens fiets.</w:t>
+        <w:t>AF</w:t>
+      </w:r>
+      <w:r>
+        <w:rPr>
+          <w:sz w:val="18"/>
+          <w:lang w:val="nl-NL"/>
+        </w:rPr>
+        <w:t>: uitlezen uit gegevens fiets.</w:t>
+      </w:r>
+      <w:r>
+        <w:rPr>
+          <w:sz w:val="18"/>
+          <w:lang w:val="nl-NL"/>
+        </w:rPr>
+        <w:t xml:space="preserve"> (wordt</w:t>
+      </w:r>
+      <w:r>
+        <w:rPr>
+          <w:sz w:val="18"/>
+          <w:lang w:val="nl-NL"/>
+        </w:rPr>
+        <w:t xml:space="preserve"> niet</w:t>
+      </w:r>
+      <w:bookmarkStart w:id="0" w:name="_GoBack"/>
+      <w:bookmarkEnd w:id="0"/>
+      <w:r>
+        <w:rPr>
+          <w:sz w:val="18"/>
+          <w:lang w:val="nl-NL"/>
+        </w:rPr>
+        <w:t xml:space="preserve"> opgeslagen in HistoryData)</w:t>
       </w:r>
     </w:p>
     <w:p>
@@ -3828,16 +3858,7 @@
           <w:sz w:val="18"/>
           <w:lang w:val="nl-NL"/>
         </w:rPr>
-        <w:t>bij hart</w:t>
-      </w:r>
-      <w:bookmarkStart w:id="0" w:name="_GoBack"/>
-      <w:bookmarkEnd w:id="0"/>
-      <w:r>
-        <w:rPr>
-          <w:sz w:val="18"/>
-          <w:lang w:val="nl-NL"/>
-        </w:rPr>
-        <w:t>slag onder de 110 bij minuut 1 van test: STOP</w:t>
+        <w:t>bij hartslag onder de 110 bij minuut 1 van test: STOP</w:t>
       </w:r>
     </w:p>
     <w:p>

</xml_diff>

<commit_message>
VO2MAx values stored on server, retrieved by Doctor
</commit_message>
<xml_diff>
--- a/TI2.1 IPR sebas en Pascal 2019-2020.docx
+++ b/TI2.1 IPR sebas en Pascal 2019-2020.docx
@@ -3416,8 +3416,6 @@
         </w:rPr>
         <w:t xml:space="preserve"> niet</w:t>
       </w:r>
-      <w:bookmarkStart w:id="0" w:name="_GoBack"/>
-      <w:bookmarkEnd w:id="0"/>
       <w:r>
         <w:rPr>
           <w:sz w:val="18"/>
@@ -3990,6 +3988,25 @@
         </w:rPr>
         <w:t xml:space="preserve"> have)</w:t>
       </w:r>
+      <w:r>
+        <w:rPr>
+          <w:sz w:val="18"/>
+          <w:lang w:val="nl-NL"/>
+        </w:rPr>
+        <w:t xml:space="preserve"> AF</w:t>
+      </w:r>
+      <w:bookmarkStart w:id="0" w:name="_GoBack"/>
+      <w:bookmarkEnd w:id="0"/>
+    </w:p>
+    <w:p>
+      <w:pPr>
+        <w:pStyle w:val="Lijstalinea"/>
+        <w:ind w:left="360"/>
+        <w:rPr>
+          <w:sz w:val="18"/>
+          <w:lang w:val="nl-NL"/>
+        </w:rPr>
+      </w:pPr>
     </w:p>
     <w:p>
       <w:pPr>
@@ -4366,7 +4383,7 @@
             </wp:anchor>
           </w:drawing>
         </mc:Choice>
-        <mc:Fallback xmlns:cx="http://schemas.microsoft.com/office/drawing/2014/chartex" xmlns:cx1="http://schemas.microsoft.com/office/drawing/2015/9/8/chartex" xmlns:cx2="http://schemas.microsoft.com/office/drawing/2015/10/21/chartex" xmlns:cx3="http://schemas.microsoft.com/office/drawing/2016/5/9/chartex" xmlns:cx4="http://schemas.microsoft.com/office/drawing/2016/5/10/chartex" xmlns:cx5="http://schemas.microsoft.com/office/drawing/2016/5/11/chartex" xmlns:cx6="http://schemas.microsoft.com/office/drawing/2016/5/12/chartex" xmlns:cx7="http://schemas.microsoft.com/office/drawing/2016/5/13/chartex" xmlns:cx8="http://schemas.microsoft.com/office/drawing/2016/5/14/chartex" xmlns:aink="http://schemas.microsoft.com/office/drawing/2016/ink" xmlns:am3d="http://schemas.microsoft.com/office/drawing/2017/model3d" xmlns:w16cid="http://schemas.microsoft.com/office/word/2016/wordml/cid" xmlns:w16se="http://schemas.microsoft.com/office/word/2015/wordml/symex">
+        <mc:Fallback xmlns:w16se="http://schemas.microsoft.com/office/word/2015/wordml/symex" xmlns:w16cid="http://schemas.microsoft.com/office/word/2016/wordml/cid" xmlns:am3d="http://schemas.microsoft.com/office/drawing/2017/model3d" xmlns:aink="http://schemas.microsoft.com/office/drawing/2016/ink" xmlns:cx8="http://schemas.microsoft.com/office/drawing/2016/5/14/chartex" xmlns:cx7="http://schemas.microsoft.com/office/drawing/2016/5/13/chartex" xmlns:cx6="http://schemas.microsoft.com/office/drawing/2016/5/12/chartex" xmlns:cx5="http://schemas.microsoft.com/office/drawing/2016/5/11/chartex" xmlns:cx4="http://schemas.microsoft.com/office/drawing/2016/5/10/chartex" xmlns:cx3="http://schemas.microsoft.com/office/drawing/2016/5/9/chartex" xmlns:cx2="http://schemas.microsoft.com/office/drawing/2015/10/21/chartex" xmlns:cx1="http://schemas.microsoft.com/office/drawing/2015/9/8/chartex" xmlns:cx="http://schemas.microsoft.com/office/drawing/2014/chartex">
           <w:pict>
             <v:rect w14:anchorId="20E10AF5" id="Rectangle 1" o:spid="_x0000_s1026" style="position:absolute;margin-left:-70.85pt;margin-top:-53.75pt;width:614.3pt;height:36.45pt;z-index:251659264;visibility:visible;mso-wrap-style:square;mso-width-percent:0;mso-height-percent:0;mso-wrap-distance-left:9pt;mso-wrap-distance-top:0;mso-wrap-distance-right:9pt;mso-wrap-distance-bottom:0;mso-position-horizontal:absolute;mso-position-horizontal-relative:text;mso-position-vertical:absolute;mso-position-vertical-relative:text;mso-width-percent:0;mso-height-percent:0;mso-width-relative:margin;mso-height-relative:margin;v-text-anchor:middle" o:gfxdata="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" fillcolor="#c6002a" stroked="f" strokeweight="2pt"/>
           </w:pict>

</xml_diff>